<commit_message>
Apagado txt do desafio 2
</commit_message>
<xml_diff>
--- a/MYSQL - Recuperação Baseada em Log e Controle de Concorrência(1).docx
+++ b/MYSQL - Recuperação Baseada em Log e Controle de Concorrência(1).docx
@@ -1482,7 +1482,7 @@
                 <w:noProof/>
                 <w:webHidden/>
               </w:rPr>
-              <w:t>17</w:t>
+              <w:t>19</w:t>
             </w:r>
             <w:r>
               <w:rPr>
@@ -1554,7 +1554,7 @@
                 <w:noProof/>
                 <w:webHidden/>
               </w:rPr>
-              <w:t>18</w:t>
+              <w:t>20</w:t>
             </w:r>
             <w:r>
               <w:rPr>
@@ -5499,6 +5499,17 @@
         </w:rPr>
         <w:t>Relay log:</w:t>
       </w:r>
+      <w:r>
+        <w:t xml:space="preserve"> </w:t>
+      </w:r>
+      <w:r>
+        <w:rPr>
+          <w:rFonts w:ascii="Times New Roman" w:hAnsi="Times New Roman" w:cs="Times New Roman"/>
+          <w:sz w:val="24"/>
+          <w:szCs w:val="24"/>
+        </w:rPr>
+        <w:t>O log de retransmissão, como o log binário, consiste em um conjunto de arquivos numerados contendo eventos que descrevem alterações de banco de dados e um arquivo de índice que contém os nomes de todos os arquivos de log de retransmissão usados.</w:t>
+      </w:r>
     </w:p>
     <w:p>
       <w:pPr>
@@ -5561,7 +5572,16 @@
           <w:sz w:val="24"/>
           <w:szCs w:val="24"/>
         </w:rPr>
-        <w:t xml:space="preserve"> grava uma instrução no log de consultas lenta depois de ter sido executada e depois que todos os bloqueios foram liberados, então a ordem de log pode ser diferente da ordem de execução.</w:t>
+        <w:t xml:space="preserve"> grava uma instrução no log de consultas lenta depois de ter sido executada e depois que </w:t>
+      </w:r>
+      <w:r>
+        <w:rPr>
+          <w:rFonts w:ascii="Times New Roman" w:hAnsi="Times New Roman" w:cs="Times New Roman"/>
+          <w:sz w:val="24"/>
+          <w:szCs w:val="24"/>
+        </w:rPr>
+        <w:lastRenderedPageBreak/>
+        <w:t>todos os bloqueios foram liberados, então a ordem de log pode ser diferente da ordem de execução.</w:t>
       </w:r>
     </w:p>
     <w:p>
@@ -5581,7 +5601,6 @@
           <w:sz w:val="24"/>
           <w:szCs w:val="24"/>
         </w:rPr>
-        <w:lastRenderedPageBreak/>
         <w:t xml:space="preserve">DDL log: O log de DDL, ou log de metadados, registra operações de metadados geradas por instruções de definição de dados, como DROP TABLE e ALTER TABLE. O MySQL usa esse log para recuperar de falhas que ocorrem no meio de uma operação de metadados. Ao executar a instrução DROP TABLE T1, T2, precisamos garantir que ambos T1 e T2 sejam descartados. Outro exemplo deste tipo de instrução SQL é ALTER TABLE partição </w:t>
       </w:r>
       <w:proofErr w:type="spellStart"/>
@@ -5690,6 +5709,58 @@
         </w:rPr>
         <w:t xml:space="preserve"> log:</w:t>
       </w:r>
+      <w:r>
+        <w:rPr>
+          <w:rFonts w:ascii="Times New Roman" w:hAnsi="Times New Roman" w:cs="Times New Roman"/>
+          <w:sz w:val="24"/>
+          <w:szCs w:val="24"/>
+        </w:rPr>
+        <w:t xml:space="preserve"> </w:t>
+      </w:r>
+      <w:r>
+        <w:rPr>
+          <w:rFonts w:ascii="Times New Roman" w:hAnsi="Times New Roman" w:cs="Times New Roman"/>
+          <w:sz w:val="24"/>
+          <w:szCs w:val="24"/>
+        </w:rPr>
+        <w:t xml:space="preserve">O </w:t>
+      </w:r>
+      <w:proofErr w:type="spellStart"/>
+      <w:r>
+        <w:rPr>
+          <w:rFonts w:ascii="Times New Roman" w:hAnsi="Times New Roman" w:cs="Times New Roman"/>
+          <w:sz w:val="24"/>
+          <w:szCs w:val="24"/>
+        </w:rPr>
+        <w:t>redo</w:t>
+      </w:r>
+      <w:proofErr w:type="spellEnd"/>
+      <w:r>
+        <w:rPr>
+          <w:rFonts w:ascii="Times New Roman" w:hAnsi="Times New Roman" w:cs="Times New Roman"/>
+          <w:sz w:val="24"/>
+          <w:szCs w:val="24"/>
+        </w:rPr>
+        <w:t xml:space="preserve"> log é uma estrutura de dados baseada em disco usada durante a recuperação de falhas para corrigir dados escritos por transações incompletas. Durante as operações normais, o </w:t>
+      </w:r>
+      <w:proofErr w:type="spellStart"/>
+      <w:r>
+        <w:rPr>
+          <w:rFonts w:ascii="Times New Roman" w:hAnsi="Times New Roman" w:cs="Times New Roman"/>
+          <w:sz w:val="24"/>
+          <w:szCs w:val="24"/>
+        </w:rPr>
+        <w:t>redo</w:t>
+      </w:r>
+      <w:proofErr w:type="spellEnd"/>
+      <w:r>
+        <w:rPr>
+          <w:rFonts w:ascii="Times New Roman" w:hAnsi="Times New Roman" w:cs="Times New Roman"/>
+          <w:sz w:val="24"/>
+          <w:szCs w:val="24"/>
+        </w:rPr>
+        <w:t xml:space="preserve"> log codifica as solicitações para alterar os dados da tabela que resultam de instruções SQL ou chamadas de API de baixo nível. As modificações que não terminaram de atualizar os arquivos de dados antes de um desligamento inesperado são reiniciadas automaticamente durante a inicialização e antes que as conexões sejam aceitas.</w:t>
+      </w:r>
     </w:p>
     <w:p>
       <w:pPr>
@@ -5708,7 +5779,7 @@
           <w:sz w:val="24"/>
           <w:szCs w:val="24"/>
         </w:rPr>
-        <w:t xml:space="preserve">O </w:t>
+        <w:t xml:space="preserve">Por padrão, o </w:t>
       </w:r>
       <w:proofErr w:type="spellStart"/>
       <w:r>
@@ -5726,25 +5797,7 @@
           <w:sz w:val="24"/>
           <w:szCs w:val="24"/>
         </w:rPr>
-        <w:t xml:space="preserve"> log é uma estrutura de dados baseada em disco usada durante a recuperação de falhas para corrigir dados escritos por transações incompletas. Durante as operações normais, o </w:t>
-      </w:r>
-      <w:proofErr w:type="spellStart"/>
-      <w:r>
-        <w:rPr>
-          <w:rFonts w:ascii="Times New Roman" w:hAnsi="Times New Roman" w:cs="Times New Roman"/>
-          <w:sz w:val="24"/>
-          <w:szCs w:val="24"/>
-        </w:rPr>
-        <w:t>redo</w:t>
-      </w:r>
-      <w:proofErr w:type="spellEnd"/>
-      <w:r>
-        <w:rPr>
-          <w:rFonts w:ascii="Times New Roman" w:hAnsi="Times New Roman" w:cs="Times New Roman"/>
-          <w:sz w:val="24"/>
-          <w:szCs w:val="24"/>
-        </w:rPr>
-        <w:t xml:space="preserve"> log codifica as solicitações para alterar os dados da tabela que resultam de instruções SQL ou chamadas de API de baixo nível. As modificações que não terminaram de atualizar os arquivos de dados antes de um desligamento inesperado são reiniciadas automaticamente durante a inicialização e antes que as conexões sejam aceitas.</w:t>
+        <w:t xml:space="preserve"> log é representado fisicamente no disco como um conjunto de arquivos, denominado ib_logfile0 e ib_logfile1.</w:t>
       </w:r>
     </w:p>
     <w:p>
@@ -5758,14 +5811,6 @@
           <w:szCs w:val="24"/>
         </w:rPr>
       </w:pPr>
-      <w:r>
-        <w:rPr>
-          <w:rFonts w:ascii="Times New Roman" w:hAnsi="Times New Roman" w:cs="Times New Roman"/>
-          <w:sz w:val="24"/>
-          <w:szCs w:val="24"/>
-        </w:rPr>
-        <w:t xml:space="preserve">Por padrão, o </w:t>
-      </w:r>
       <w:proofErr w:type="spellStart"/>
       <w:r>
         <w:rPr>
@@ -5773,7 +5818,7 @@
           <w:sz w:val="24"/>
           <w:szCs w:val="24"/>
         </w:rPr>
-        <w:t>redo</w:t>
+        <w:t>Undo</w:t>
       </w:r>
       <w:proofErr w:type="spellEnd"/>
       <w:r>
@@ -5782,20 +5827,24 @@
           <w:sz w:val="24"/>
           <w:szCs w:val="24"/>
         </w:rPr>
-        <w:t xml:space="preserve"> log é representado fisicamente no disco como um conjunto de arquivos, denominado ib_logfile0 e ib_logfile1.</w:t>
-      </w:r>
-    </w:p>
-    <w:p>
-      <w:pPr>
-        <w:spacing w:after="120" w:line="360" w:lineRule="auto"/>
-        <w:ind w:firstLine="851"/>
-        <w:jc w:val="both"/>
-        <w:rPr>
-          <w:rFonts w:ascii="Times New Roman" w:hAnsi="Times New Roman" w:cs="Times New Roman"/>
-          <w:sz w:val="24"/>
-          <w:szCs w:val="24"/>
-        </w:rPr>
-      </w:pPr>
+        <w:t xml:space="preserve"> log:</w:t>
+      </w:r>
+      <w:r>
+        <w:rPr>
+          <w:rFonts w:ascii="Times New Roman" w:hAnsi="Times New Roman" w:cs="Times New Roman"/>
+          <w:sz w:val="24"/>
+          <w:szCs w:val="24"/>
+        </w:rPr>
+        <w:t xml:space="preserve"> </w:t>
+      </w:r>
+      <w:r>
+        <w:rPr>
+          <w:rFonts w:ascii="Times New Roman" w:hAnsi="Times New Roman" w:cs="Times New Roman"/>
+          <w:sz w:val="24"/>
+          <w:szCs w:val="24"/>
+        </w:rPr>
+        <w:t xml:space="preserve">Um </w:t>
+      </w:r>
       <w:proofErr w:type="spellStart"/>
       <w:r>
         <w:rPr>
@@ -5803,7 +5852,7 @@
           <w:sz w:val="24"/>
           <w:szCs w:val="24"/>
         </w:rPr>
-        <w:t>Undo</w:t>
+        <w:t>undo</w:t>
       </w:r>
       <w:proofErr w:type="spellEnd"/>
       <w:r>
@@ -5812,27 +5861,7 @@
           <w:sz w:val="24"/>
           <w:szCs w:val="24"/>
         </w:rPr>
-        <w:t xml:space="preserve"> log:</w:t>
-      </w:r>
-    </w:p>
-    <w:p>
-      <w:pPr>
-        <w:spacing w:after="120" w:line="360" w:lineRule="auto"/>
-        <w:ind w:firstLine="851"/>
-        <w:jc w:val="both"/>
-        <w:rPr>
-          <w:rFonts w:ascii="Times New Roman" w:hAnsi="Times New Roman" w:cs="Times New Roman"/>
-          <w:sz w:val="24"/>
-          <w:szCs w:val="24"/>
-        </w:rPr>
-      </w:pPr>
-      <w:r>
-        <w:rPr>
-          <w:rFonts w:ascii="Times New Roman" w:hAnsi="Times New Roman" w:cs="Times New Roman"/>
-          <w:sz w:val="24"/>
-          <w:szCs w:val="24"/>
-        </w:rPr>
-        <w:t xml:space="preserve">Um </w:t>
+        <w:t xml:space="preserve"> log é uma coleção de registros de </w:t>
       </w:r>
       <w:proofErr w:type="spellStart"/>
       <w:r>
@@ -5850,7 +5879,7 @@
           <w:sz w:val="24"/>
           <w:szCs w:val="24"/>
         </w:rPr>
-        <w:t xml:space="preserve"> log é uma coleção de registros de </w:t>
+        <w:t xml:space="preserve"> log associados a uma única transação. Um registro de </w:t>
       </w:r>
       <w:proofErr w:type="spellStart"/>
       <w:r>
@@ -5868,25 +5897,7 @@
           <w:sz w:val="24"/>
           <w:szCs w:val="24"/>
         </w:rPr>
-        <w:t xml:space="preserve"> log associados a uma única transação. Um registro de </w:t>
-      </w:r>
-      <w:proofErr w:type="spellStart"/>
-      <w:r>
-        <w:rPr>
-          <w:rFonts w:ascii="Times New Roman" w:hAnsi="Times New Roman" w:cs="Times New Roman"/>
-          <w:sz w:val="24"/>
-          <w:szCs w:val="24"/>
-        </w:rPr>
-        <w:t>undo</w:t>
-      </w:r>
-      <w:proofErr w:type="spellEnd"/>
-      <w:r>
-        <w:rPr>
-          <w:rFonts w:ascii="Times New Roman" w:hAnsi="Times New Roman" w:cs="Times New Roman"/>
-          <w:sz w:val="24"/>
-          <w:szCs w:val="24"/>
-        </w:rPr>
-        <w:t xml:space="preserve"> log contém informações sobre como desfazer a alteração </w:t>
+        <w:t xml:space="preserve"> log contém informações sobre como desfazer </w:t>
       </w:r>
       <w:r>
         <w:rPr>
@@ -5895,7 +5906,7 @@
           <w:szCs w:val="24"/>
         </w:rPr>
         <w:lastRenderedPageBreak/>
-        <w:t xml:space="preserve">mais recente por uma transação em um registro de índice </w:t>
+        <w:t xml:space="preserve">a alteração mais recente por uma transação em um registro de índice </w:t>
       </w:r>
       <w:proofErr w:type="spellStart"/>
       <w:r>
@@ -11752,6 +11763,8 @@
           <w:szCs w:val="20"/>
         </w:rPr>
       </w:pPr>
+      <w:bookmarkStart w:id="13" w:name="_GoBack"/>
+      <w:bookmarkEnd w:id="13"/>
       <w:r>
         <w:rPr>
           <w:rFonts w:ascii="Times New Roman" w:hAnsi="Times New Roman" w:cs="Times New Roman"/>
@@ -11908,7 +11921,7 @@
           <w:szCs w:val="24"/>
         </w:rPr>
       </w:pPr>
-      <w:bookmarkStart w:id="13" w:name="_Toc513451637"/>
+      <w:bookmarkStart w:id="14" w:name="_Toc513451637"/>
       <w:r>
         <w:rPr>
           <w:rFonts w:ascii="Times New Roman" w:hAnsi="Times New Roman" w:cs="Times New Roman"/>
@@ -12129,7 +12142,7 @@
         </w:rPr>
         <w:t>.</w:t>
       </w:r>
-      <w:bookmarkEnd w:id="13"/>
+      <w:bookmarkEnd w:id="14"/>
     </w:p>
     <w:p>
       <w:pPr>
@@ -12668,27 +12681,7 @@
             <w:sz w:val="24"/>
             <w:szCs w:val="24"/>
           </w:rPr>
-          <w:t>READ</w:t>
-        </w:r>
-        <w:r>
-          <w:rPr>
-            <w:rStyle w:val="CdigoHTML"/>
-            <w:rFonts w:ascii="Times New Roman" w:eastAsiaTheme="minorHAnsi" w:hAnsi="Times New Roman" w:cs="Times New Roman"/>
-            <w:b/>
-            <w:sz w:val="24"/>
-            <w:szCs w:val="24"/>
-          </w:rPr>
-          <w:t xml:space="preserve"> </w:t>
-        </w:r>
-        <w:r>
-          <w:rPr>
-            <w:rStyle w:val="CdigoHTML"/>
-            <w:rFonts w:ascii="Times New Roman" w:eastAsiaTheme="minorHAnsi" w:hAnsi="Times New Roman" w:cs="Times New Roman"/>
-            <w:b/>
-            <w:sz w:val="24"/>
-            <w:szCs w:val="24"/>
-          </w:rPr>
-          <w:t>COMMITTED</w:t>
+          <w:t>READ COMMITTED</w:t>
         </w:r>
       </w:hyperlink>
     </w:p>
@@ -12778,7 +12771,6 @@
           <w:szCs w:val="24"/>
         </w:rPr>
       </w:pPr>
-      <w:bookmarkStart w:id="14" w:name="_GoBack"/>
       <w:r>
         <w:rPr>
           <w:rFonts w:ascii="Times New Roman" w:hAnsi="Times New Roman" w:cs="Times New Roman"/>
@@ -12829,7 +12821,6 @@
           </wp:inline>
         </w:drawing>
       </w:r>
-      <w:bookmarkEnd w:id="14"/>
     </w:p>
     <w:p>
       <w:pPr>
@@ -12987,11 +12978,8 @@
       </w:r>
       <w:bookmarkEnd w:id="15"/>
     </w:p>
-    <w:p>
-      <w:pPr>
-        <w:spacing w:line="360" w:lineRule="auto"/>
-      </w:pPr>
-    </w:p>
+    <w:p/>
+    <w:bookmarkEnd w:id="1"/>
     <w:p>
       <w:pPr>
         <w:spacing w:after="120" w:line="360" w:lineRule="auto"/>
@@ -13003,108 +12991,6 @@
           <w:szCs w:val="24"/>
         </w:rPr>
       </w:pPr>
-      <w:bookmarkStart w:id="16" w:name="_Hlk510873872"/>
-      <w:r>
-        <w:rPr>
-          <w:rFonts w:ascii="Times New Roman" w:hAnsi="Times New Roman" w:cs="Times New Roman"/>
-          <w:sz w:val="24"/>
-          <w:szCs w:val="24"/>
-        </w:rPr>
-        <w:t xml:space="preserve">O chamado SQL </w:t>
-      </w:r>
-      <w:proofErr w:type="spellStart"/>
-      <w:r>
-        <w:rPr>
-          <w:rFonts w:ascii="Times New Roman" w:hAnsi="Times New Roman" w:cs="Times New Roman"/>
-          <w:sz w:val="24"/>
-          <w:szCs w:val="24"/>
-        </w:rPr>
-        <w:t>Injection</w:t>
-      </w:r>
-      <w:proofErr w:type="spellEnd"/>
-      <w:r>
-        <w:rPr>
-          <w:rFonts w:ascii="Times New Roman" w:hAnsi="Times New Roman" w:cs="Times New Roman"/>
-          <w:sz w:val="24"/>
-          <w:szCs w:val="24"/>
-        </w:rPr>
-        <w:t xml:space="preserve"> é um tipo de ataque que se baseia na manipulação do código SQL</w:t>
-      </w:r>
-      <w:r>
-        <w:rPr>
-          <w:rFonts w:ascii="Times New Roman" w:hAnsi="Times New Roman" w:cs="Times New Roman"/>
-          <w:sz w:val="24"/>
-          <w:szCs w:val="24"/>
-        </w:rPr>
-        <w:t xml:space="preserve">. </w:t>
-      </w:r>
-      <w:bookmarkEnd w:id="16"/>
-      <w:r>
-        <w:rPr>
-          <w:rFonts w:ascii="Times New Roman" w:hAnsi="Times New Roman" w:cs="Times New Roman"/>
-          <w:sz w:val="24"/>
-          <w:szCs w:val="24"/>
-        </w:rPr>
-        <w:t xml:space="preserve">Quando uma aplicação recebe um valor digitado pelo usuário e concatena </w:t>
-      </w:r>
-      <w:r>
-        <w:rPr>
-          <w:rFonts w:ascii="Times New Roman" w:hAnsi="Times New Roman" w:cs="Times New Roman"/>
-          <w:sz w:val="24"/>
-          <w:szCs w:val="24"/>
-        </w:rPr>
-        <w:lastRenderedPageBreak/>
-        <w:t xml:space="preserve">isso a uma </w:t>
-      </w:r>
-      <w:proofErr w:type="spellStart"/>
-      <w:r>
-        <w:rPr>
-          <w:rFonts w:ascii="Times New Roman" w:hAnsi="Times New Roman" w:cs="Times New Roman"/>
-          <w:sz w:val="24"/>
-          <w:szCs w:val="24"/>
-        </w:rPr>
-        <w:t>string</w:t>
-      </w:r>
-      <w:proofErr w:type="spellEnd"/>
-      <w:r>
-        <w:rPr>
-          <w:rFonts w:ascii="Times New Roman" w:hAnsi="Times New Roman" w:cs="Times New Roman"/>
-          <w:sz w:val="24"/>
-          <w:szCs w:val="24"/>
-        </w:rPr>
-        <w:t xml:space="preserve"> com código SQL para uma consulta em um banco de dados, a maneira que esta </w:t>
-      </w:r>
-      <w:proofErr w:type="spellStart"/>
-      <w:r>
-        <w:rPr>
-          <w:rFonts w:ascii="Times New Roman" w:hAnsi="Times New Roman" w:cs="Times New Roman"/>
-          <w:sz w:val="24"/>
-          <w:szCs w:val="24"/>
-        </w:rPr>
-        <w:t>string</w:t>
-      </w:r>
-      <w:proofErr w:type="spellEnd"/>
-      <w:r>
-        <w:rPr>
-          <w:rFonts w:ascii="Times New Roman" w:hAnsi="Times New Roman" w:cs="Times New Roman"/>
-          <w:sz w:val="24"/>
-          <w:szCs w:val="24"/>
-        </w:rPr>
-        <w:t xml:space="preserve"> é concatenada pode gerar uma abertura para que partes de código SQL sejam enviadas para a variável que coleta os dados digitados pelo usuário e enviem para manipular a consulta pré-determinada no momento em que a concatenação é feita.</w:t>
-      </w:r>
-      <w:bookmarkEnd w:id="1"/>
-    </w:p>
-    <w:p>
-      <w:pPr>
-        <w:spacing w:after="120" w:line="360" w:lineRule="auto"/>
-        <w:ind w:firstLine="851"/>
-        <w:jc w:val="both"/>
-        <w:rPr>
-          <w:rFonts w:ascii="Times New Roman" w:hAnsi="Times New Roman" w:cs="Times New Roman"/>
-          <w:sz w:val="24"/>
-          <w:szCs w:val="24"/>
-        </w:rPr>
-      </w:pPr>
     </w:p>
     <w:p>
       <w:pPr>
@@ -13118,18 +13004,19 @@
           <w:szCs w:val="24"/>
         </w:rPr>
       </w:pPr>
-      <w:bookmarkStart w:id="17" w:name="_Toc513451639"/>
-      <w:r>
-        <w:rPr>
-          <w:rFonts w:ascii="Times New Roman" w:hAnsi="Times New Roman" w:cs="Times New Roman"/>
-          <w:b/>
-          <w:color w:val="auto"/>
-          <w:sz w:val="24"/>
-          <w:szCs w:val="24"/>
-        </w:rPr>
+      <w:bookmarkStart w:id="16" w:name="_Toc513451639"/>
+      <w:r>
+        <w:rPr>
+          <w:rFonts w:ascii="Times New Roman" w:hAnsi="Times New Roman" w:cs="Times New Roman"/>
+          <w:b/>
+          <w:color w:val="auto"/>
+          <w:sz w:val="24"/>
+          <w:szCs w:val="24"/>
+        </w:rPr>
+        <w:lastRenderedPageBreak/>
         <w:t>REFERÊNCIA:</w:t>
       </w:r>
-      <w:bookmarkEnd w:id="17"/>
+      <w:bookmarkEnd w:id="16"/>
       <w:r>
         <w:rPr>
           <w:rFonts w:ascii="Times New Roman" w:hAnsi="Times New Roman" w:cs="Times New Roman"/>
@@ -17777,7 +17664,7 @@
 </file>
 
 <file path=customXml/itemProps1.xml><?xml version="1.0" encoding="utf-8"?>
-<ds:datastoreItem xmlns:ds="http://schemas.openxmlformats.org/officeDocument/2006/customXml" ds:itemID="{B7EF9323-938D-43A7-ADF3-BC3D092D1A63}">
+<ds:datastoreItem xmlns:ds="http://schemas.openxmlformats.org/officeDocument/2006/customXml" ds:itemID="{4BE9DCDB-1060-490A-8401-0CD8DB101F18}">
   <ds:schemaRefs>
     <ds:schemaRef ds:uri="http://schemas.openxmlformats.org/officeDocument/2006/bibliography"/>
   </ds:schemaRefs>

</xml_diff>